<commit_message>
Agregada documentacion comlpleta A y C
</commit_message>
<xml_diff>
--- a/doc/ProblemaA.docx
+++ b/doc/ProblemaA.docx
@@ -5,9 +5,15 @@
     <w:p>
       <w:pPr>
         <w:spacing w:after="0"/>
-      </w:pPr>
-      <w:r>
-        <w:t>Autores:</w:t>
+        <w:rPr>
+          <w:b/>
+        </w:rPr>
+      </w:pPr>
+      <w:r>
+        <w:rPr>
+          <w:b/>
+        </w:rPr>
+        <w:t>Problema A</w:t>
       </w:r>
     </w:p>
     <w:p>
@@ -23,13 +29,7 @@
         <w:spacing w:after="0"/>
       </w:pPr>
       <w:r>
-        <w:t xml:space="preserve">Javier Antonio Troconis Guia </w:t>
-      </w:r>
-      <w:r>
-        <w:t>–</w:t>
-      </w:r>
-      <w:r>
-        <w:t xml:space="preserve"> 201424518</w:t>
+        <w:t>Javier Antonio Troconis Guia – 201424518</w:t>
       </w:r>
     </w:p>
     <w:p>
@@ -148,6 +148,40 @@
           <w:rFonts w:eastAsiaTheme="minorEastAsia"/>
         </w:rPr>
         <w:t>.</w:t>
+      </w:r>
+      <w:r>
+        <w:rPr>
+          <w:rFonts w:eastAsiaTheme="minorEastAsia"/>
+        </w:rPr>
+        <w:t xml:space="preserve"> El </w:t>
+      </w:r>
+      <w:proofErr w:type="spellStart"/>
+      <w:r>
+        <w:rPr>
+          <w:rFonts w:eastAsiaTheme="minorEastAsia"/>
+        </w:rPr>
+        <w:t>métodoA</w:t>
+      </w:r>
+      <w:proofErr w:type="spellEnd"/>
+      <w:r>
+        <w:rPr>
+          <w:rFonts w:eastAsiaTheme="minorEastAsia"/>
+        </w:rPr>
+        <w:t xml:space="preserve"> revisa de manera ordenada los </w:t>
+      </w:r>
+      <w:proofErr w:type="spellStart"/>
+      <w:r>
+        <w:rPr>
+          <w:rFonts w:eastAsiaTheme="minorEastAsia"/>
+        </w:rPr>
+        <w:t>subcojuntos</w:t>
+      </w:r>
+      <w:proofErr w:type="spellEnd"/>
+      <w:r>
+        <w:rPr>
+          <w:rFonts w:eastAsiaTheme="minorEastAsia"/>
+        </w:rPr>
+        <w:t xml:space="preserve"> de tamaño 2; se empieza en el primero y se compara con todos los elementos siguientes, este proceso se repite con todos los otros elementos de la lista.</w:t>
       </w:r>
     </w:p>
     <w:p>
@@ -298,13 +332,7 @@
             <w:rPr>
               <w:rFonts w:ascii="Cambria Math" w:eastAsiaTheme="minorEastAsia" w:hAnsi="Cambria Math"/>
             </w:rPr>
-            <m:t>Pos:</m:t>
-          </m:r>
-          <m:r>
-            <w:rPr>
-              <w:rFonts w:ascii="Cambria Math" w:eastAsiaTheme="minorEastAsia" w:hAnsi="Cambria Math"/>
-            </w:rPr>
-            <m:t>data</m:t>
+            <m:t>Pos:data</m:t>
           </m:r>
           <m:d>
             <m:dPr>
@@ -618,13 +646,7 @@
             <w:rPr>
               <w:rFonts w:ascii="Cambria Math" w:eastAsiaTheme="minorEastAsia" w:hAnsi="Cambria Math"/>
             </w:rPr>
-            <m:t>Pos:</m:t>
-          </m:r>
-          <m:r>
-            <w:rPr>
-              <w:rFonts w:ascii="Cambria Math" w:eastAsiaTheme="minorEastAsia" w:hAnsi="Cambria Math"/>
-            </w:rPr>
-            <m:t>ans</m:t>
+            <m:t>Pos:ans</m:t>
           </m:r>
           <m:d>
             <m:dPr>
@@ -818,6 +840,34 @@
         </w:rPr>
         <w:t xml:space="preserve"> de la entrada y a al imprimir se tiene que pasar por todo el arreglo de nuevo para mostrar en salida.</w:t>
       </w:r>
+      <w:r>
+        <w:rPr>
+          <w:rFonts w:eastAsiaTheme="minorEastAsia"/>
+        </w:rPr>
+        <w:t xml:space="preserve"> Se supone que la conversión de </w:t>
+      </w:r>
+      <w:proofErr w:type="spellStart"/>
+      <w:r>
+        <w:rPr>
+          <w:rFonts w:eastAsiaTheme="minorEastAsia"/>
+        </w:rPr>
+        <w:t>String</w:t>
+      </w:r>
+      <w:proofErr w:type="spellEnd"/>
+      <w:r>
+        <w:rPr>
+          <w:rFonts w:eastAsiaTheme="minorEastAsia"/>
+        </w:rPr>
+        <w:t xml:space="preserve"> a entero se realiza en </w:t>
+      </w:r>
+      <m:oMath>
+        <m:r>
+          <w:rPr>
+            <w:rFonts w:ascii="Cambria Math" w:eastAsiaTheme="minorEastAsia" w:hAnsi="Cambria Math"/>
+          </w:rPr>
+          <m:t>O(1)</m:t>
+        </m:r>
+      </m:oMath>
     </w:p>
     <w:p>
       <w:pPr>
@@ -1068,10 +1118,758 @@
         <w:rPr>
           <w:rFonts w:eastAsiaTheme="minorEastAsia"/>
         </w:rPr>
-        <w:t xml:space="preserve">. Esta complejidad depende de la cantidad de veces que se ejecute la recursión. </w:t>
+        <w:t>. Esta complejidad depende de la cantidad de veces que se ejecute la recursión</w:t>
+      </w:r>
+      <w:r>
+        <w:rPr>
+          <w:rFonts w:eastAsiaTheme="minorEastAsia"/>
+        </w:rPr>
+        <w:t>, es decir la cantidad de divisiones que se realicen</w:t>
+      </w:r>
+      <w:r>
+        <w:rPr>
+          <w:rFonts w:eastAsiaTheme="minorEastAsia"/>
+        </w:rPr>
+        <w:t xml:space="preserve">. </w:t>
+      </w:r>
+      <w:r>
+        <w:rPr>
+          <w:rFonts w:eastAsiaTheme="minorEastAsia"/>
+        </w:rPr>
+        <w:t xml:space="preserve">El teorema de </w:t>
+      </w:r>
+      <w:proofErr w:type="spellStart"/>
+      <w:r>
+        <w:rPr>
+          <w:rFonts w:eastAsiaTheme="minorEastAsia"/>
+        </w:rPr>
+        <w:t>Lamé</w:t>
+      </w:r>
+      <w:proofErr w:type="spellEnd"/>
+      <w:r>
+        <w:rPr>
+          <w:rFonts w:eastAsiaTheme="minorEastAsia"/>
+        </w:rPr>
+        <w:t xml:space="preserve"> nos dice que se hacen a lo sumo </w:t>
+      </w:r>
+      <m:oMath>
+        <m:r>
+          <w:rPr>
+            <w:rFonts w:ascii="Cambria Math" w:eastAsiaTheme="minorEastAsia" w:hAnsi="Cambria Math"/>
+            <w:lang w:val="en-US"/>
+          </w:rPr>
+          <m:t>O</m:t>
+        </m:r>
+        <m:d>
+          <m:dPr>
+            <m:ctrlPr>
+              <w:rPr>
+                <w:rFonts w:ascii="Cambria Math" w:eastAsiaTheme="minorEastAsia" w:hAnsi="Cambria Math"/>
+                <w:i/>
+              </w:rPr>
+            </m:ctrlPr>
+          </m:dPr>
+          <m:e>
+            <m:func>
+              <m:funcPr>
+                <m:ctrlPr>
+                  <w:rPr>
+                    <w:rFonts w:ascii="Cambria Math" w:eastAsiaTheme="minorEastAsia" w:hAnsi="Cambria Math"/>
+                    <w:i/>
+                    <w:lang w:val="en-US"/>
+                  </w:rPr>
+                </m:ctrlPr>
+              </m:funcPr>
+              <m:fName>
+                <m:sSub>
+                  <m:sSubPr>
+                    <m:ctrlPr>
+                      <w:rPr>
+                        <w:rFonts w:ascii="Cambria Math" w:eastAsiaTheme="minorEastAsia" w:hAnsi="Cambria Math"/>
+                        <w:i/>
+                        <w:lang w:val="en-US"/>
+                      </w:rPr>
+                    </m:ctrlPr>
+                  </m:sSubPr>
+                  <m:e>
+                    <m:r>
+                      <m:rPr>
+                        <m:sty m:val="p"/>
+                      </m:rPr>
+                      <w:rPr>
+                        <w:rFonts w:ascii="Cambria Math" w:eastAsiaTheme="minorEastAsia" w:hAnsi="Cambria Math"/>
+                      </w:rPr>
+                      <m:t>log</m:t>
+                    </m:r>
+                  </m:e>
+                  <m:sub>
+                    <m:r>
+                      <w:rPr>
+                        <w:rFonts w:ascii="Cambria Math" w:eastAsiaTheme="minorEastAsia" w:hAnsi="Cambria Math"/>
+                      </w:rPr>
+                      <m:t>10</m:t>
+                    </m:r>
+                    <m:ctrlPr>
+                      <w:rPr>
+                        <w:rFonts w:ascii="Cambria Math" w:eastAsiaTheme="minorEastAsia" w:hAnsi="Cambria Math"/>
+                        <w:lang w:val="en-US"/>
+                      </w:rPr>
+                    </m:ctrlPr>
+                  </m:sub>
+                </m:sSub>
+              </m:fName>
+              <m:e>
+                <m:func>
+                  <m:funcPr>
+                    <m:ctrlPr>
+                      <w:rPr>
+                        <w:rFonts w:ascii="Cambria Math" w:eastAsiaTheme="minorEastAsia" w:hAnsi="Cambria Math"/>
+                        <w:lang w:val="en-US"/>
+                      </w:rPr>
+                    </m:ctrlPr>
+                  </m:funcPr>
+                  <m:fName>
+                    <m:r>
+                      <m:rPr>
+                        <m:sty m:val="p"/>
+                      </m:rPr>
+                      <w:rPr>
+                        <w:rFonts w:ascii="Cambria Math" w:eastAsiaTheme="minorEastAsia" w:hAnsi="Cambria Math"/>
+                      </w:rPr>
+                      <m:t>min</m:t>
+                    </m:r>
+                  </m:fName>
+                  <m:e>
+                    <m:d>
+                      <m:dPr>
+                        <m:ctrlPr>
+                          <w:rPr>
+                            <w:rFonts w:ascii="Cambria Math" w:eastAsiaTheme="minorEastAsia" w:hAnsi="Cambria Math"/>
+                            <w:i/>
+                            <w:lang w:val="en-US"/>
+                          </w:rPr>
+                        </m:ctrlPr>
+                      </m:dPr>
+                      <m:e>
+                        <m:r>
+                          <w:rPr>
+                            <w:rFonts w:ascii="Cambria Math" w:eastAsiaTheme="minorEastAsia" w:hAnsi="Cambria Math"/>
+                            <w:lang w:val="en-US"/>
+                          </w:rPr>
+                          <m:t>a</m:t>
+                        </m:r>
+                        <m:r>
+                          <w:rPr>
+                            <w:rFonts w:ascii="Cambria Math" w:eastAsiaTheme="minorEastAsia" w:hAnsi="Cambria Math"/>
+                          </w:rPr>
+                          <m:t>,</m:t>
+                        </m:r>
+                        <m:r>
+                          <w:rPr>
+                            <w:rFonts w:ascii="Cambria Math" w:eastAsiaTheme="minorEastAsia" w:hAnsi="Cambria Math"/>
+                            <w:lang w:val="en-US"/>
+                          </w:rPr>
+                          <m:t>b</m:t>
+                        </m:r>
+                      </m:e>
+                    </m:d>
+                  </m:e>
+                </m:func>
+                <m:ctrlPr>
+                  <w:rPr>
+                    <w:rFonts w:ascii="Cambria Math" w:eastAsiaTheme="minorEastAsia" w:hAnsi="Cambria Math"/>
+                    <w:i/>
+                  </w:rPr>
+                </m:ctrlPr>
+              </m:e>
+            </m:func>
+          </m:e>
+        </m:d>
+      </m:oMath>
+      <w:r>
+        <w:rPr>
+          <w:rFonts w:eastAsiaTheme="minorEastAsia"/>
+        </w:rPr>
+        <w:t xml:space="preserve">[1] esto </w:t>
+      </w:r>
+      <w:r>
+        <w:rPr>
+          <w:rFonts w:eastAsiaTheme="minorEastAsia"/>
+        </w:rPr>
+        <w:lastRenderedPageBreak/>
+        <w:t>quiere decir que es lineal con respecto al número de dígitos del número con menos.</w:t>
+      </w:r>
+      <w:r>
+        <w:rPr>
+          <w:rFonts w:eastAsiaTheme="minorEastAsia"/>
+        </w:rPr>
+        <w:t xml:space="preserve"> Si tomamos k como el numero con mayor cantidad de dígitos de la lista de valores de entrada, entonces el peor caso seria </w:t>
+      </w:r>
+      <m:oMath>
+        <m:r>
+          <w:rPr>
+            <w:rFonts w:ascii="Cambria Math" w:eastAsiaTheme="minorEastAsia" w:hAnsi="Cambria Math"/>
+          </w:rPr>
+          <m:t>O(</m:t>
+        </m:r>
+        <m:func>
+          <m:funcPr>
+            <m:ctrlPr>
+              <w:rPr>
+                <w:rFonts w:ascii="Cambria Math" w:eastAsiaTheme="minorEastAsia" w:hAnsi="Cambria Math"/>
+                <w:i/>
+              </w:rPr>
+            </m:ctrlPr>
+          </m:funcPr>
+          <m:fName>
+            <m:sSub>
+              <m:sSubPr>
+                <m:ctrlPr>
+                  <w:rPr>
+                    <w:rFonts w:ascii="Cambria Math" w:eastAsiaTheme="minorEastAsia" w:hAnsi="Cambria Math"/>
+                    <w:i/>
+                  </w:rPr>
+                </m:ctrlPr>
+              </m:sSubPr>
+              <m:e>
+                <m:r>
+                  <m:rPr>
+                    <m:sty m:val="p"/>
+                  </m:rPr>
+                  <w:rPr>
+                    <w:rFonts w:ascii="Cambria Math" w:eastAsiaTheme="minorEastAsia" w:hAnsi="Cambria Math"/>
+                  </w:rPr>
+                  <m:t>log</m:t>
+                </m:r>
+              </m:e>
+              <m:sub>
+                <m:r>
+                  <w:rPr>
+                    <w:rFonts w:ascii="Cambria Math" w:eastAsiaTheme="minorEastAsia" w:hAnsi="Cambria Math"/>
+                  </w:rPr>
+                  <m:t>10</m:t>
+                </m:r>
+                <m:ctrlPr>
+                  <w:rPr>
+                    <w:rFonts w:ascii="Cambria Math" w:eastAsiaTheme="minorEastAsia" w:hAnsi="Cambria Math"/>
+                  </w:rPr>
+                </m:ctrlPr>
+              </m:sub>
+            </m:sSub>
+          </m:fName>
+          <m:e>
+            <m:r>
+              <w:rPr>
+                <w:rFonts w:ascii="Cambria Math" w:eastAsiaTheme="minorEastAsia" w:hAnsi="Cambria Math"/>
+              </w:rPr>
+              <m:t>k</m:t>
+            </m:r>
+          </m:e>
+        </m:func>
+        <m:r>
+          <w:rPr>
+            <w:rFonts w:ascii="Cambria Math" w:eastAsiaTheme="minorEastAsia" w:hAnsi="Cambria Math"/>
+          </w:rPr>
+          <m:t>)</m:t>
+        </m:r>
+      </m:oMath>
+      <w:r>
+        <w:rPr>
+          <w:rFonts w:eastAsiaTheme="minorEastAsia"/>
+        </w:rPr>
+        <w:t xml:space="preserve">. Si nos limitamos a los casos de prueba sabemos que los valores de k están entre </w:t>
+      </w:r>
+      <m:oMath>
+        <m:r>
+          <w:rPr>
+            <w:rFonts w:ascii="Cambria Math" w:eastAsiaTheme="minorEastAsia" w:hAnsi="Cambria Math"/>
+          </w:rPr>
+          <m:t xml:space="preserve">0 y </m:t>
+        </m:r>
+        <m:sSup>
+          <m:sSupPr>
+            <m:ctrlPr>
+              <w:rPr>
+                <w:rFonts w:ascii="Cambria Math" w:eastAsiaTheme="minorEastAsia" w:hAnsi="Cambria Math"/>
+                <w:i/>
+              </w:rPr>
+            </m:ctrlPr>
+          </m:sSupPr>
+          <m:e>
+            <m:r>
+              <w:rPr>
+                <w:rFonts w:ascii="Cambria Math" w:eastAsiaTheme="minorEastAsia" w:hAnsi="Cambria Math"/>
+              </w:rPr>
+              <m:t>10</m:t>
+            </m:r>
+          </m:e>
+          <m:sup>
+            <m:r>
+              <w:rPr>
+                <w:rFonts w:ascii="Cambria Math" w:eastAsiaTheme="minorEastAsia" w:hAnsi="Cambria Math"/>
+              </w:rPr>
+              <m:t>5</m:t>
+            </m:r>
+          </m:sup>
+        </m:sSup>
+      </m:oMath>
+      <w:r>
+        <w:rPr>
+          <w:rFonts w:eastAsiaTheme="minorEastAsia"/>
+        </w:rPr>
+        <w:t xml:space="preserve"> entonces el mayor número de dígitos está acotado por l</w:t>
+      </w:r>
+      <m:oMath>
+        <m:func>
+          <m:funcPr>
+            <m:ctrlPr>
+              <w:rPr>
+                <w:rFonts w:ascii="Cambria Math" w:eastAsiaTheme="minorEastAsia" w:hAnsi="Cambria Math"/>
+                <w:i/>
+              </w:rPr>
+            </m:ctrlPr>
+          </m:funcPr>
+          <m:fName>
+            <m:sSub>
+              <m:sSubPr>
+                <m:ctrlPr>
+                  <w:rPr>
+                    <w:rFonts w:ascii="Cambria Math" w:eastAsiaTheme="minorEastAsia" w:hAnsi="Cambria Math"/>
+                    <w:i/>
+                  </w:rPr>
+                </m:ctrlPr>
+              </m:sSubPr>
+              <m:e>
+                <m:r>
+                  <m:rPr>
+                    <m:sty m:val="p"/>
+                  </m:rPr>
+                  <w:rPr>
+                    <w:rFonts w:ascii="Cambria Math" w:eastAsiaTheme="minorEastAsia" w:hAnsi="Cambria Math"/>
+                  </w:rPr>
+                  <m:t>log</m:t>
+                </m:r>
+                <m:ctrlPr>
+                  <w:rPr>
+                    <w:rFonts w:ascii="Cambria Math" w:eastAsiaTheme="minorEastAsia" w:hAnsi="Cambria Math"/>
+                  </w:rPr>
+                </m:ctrlPr>
+              </m:e>
+              <m:sub>
+                <m:r>
+                  <w:rPr>
+                    <w:rFonts w:ascii="Cambria Math" w:eastAsiaTheme="minorEastAsia" w:hAnsi="Cambria Math"/>
+                  </w:rPr>
+                  <m:t>10</m:t>
+                </m:r>
+                <m:ctrlPr>
+                  <w:rPr>
+                    <w:rFonts w:ascii="Cambria Math" w:eastAsiaTheme="minorEastAsia" w:hAnsi="Cambria Math"/>
+                  </w:rPr>
+                </m:ctrlPr>
+              </m:sub>
+            </m:sSub>
+          </m:fName>
+          <m:e>
+            <m:sSup>
+              <m:sSupPr>
+                <m:ctrlPr>
+                  <w:rPr>
+                    <w:rFonts w:ascii="Cambria Math" w:eastAsiaTheme="minorEastAsia" w:hAnsi="Cambria Math"/>
+                    <w:i/>
+                  </w:rPr>
+                </m:ctrlPr>
+              </m:sSupPr>
+              <m:e>
+                <m:r>
+                  <w:rPr>
+                    <w:rFonts w:ascii="Cambria Math" w:eastAsiaTheme="minorEastAsia" w:hAnsi="Cambria Math"/>
+                  </w:rPr>
+                  <m:t>10</m:t>
+                </m:r>
+              </m:e>
+              <m:sup>
+                <m:r>
+                  <w:rPr>
+                    <w:rFonts w:ascii="Cambria Math" w:eastAsiaTheme="minorEastAsia" w:hAnsi="Cambria Math"/>
+                  </w:rPr>
+                  <m:t>5</m:t>
+                </m:r>
+              </m:sup>
+            </m:sSup>
+          </m:e>
+        </m:func>
+        <m:r>
+          <w:rPr>
+            <w:rFonts w:ascii="Cambria Math" w:eastAsiaTheme="minorEastAsia" w:hAnsi="Cambria Math"/>
+          </w:rPr>
+          <m:t>+1=6</m:t>
+        </m:r>
+      </m:oMath>
+      <w:r>
+        <w:rPr>
+          <w:rFonts w:eastAsiaTheme="minorEastAsia"/>
+        </w:rPr>
+        <w:t>. En conclusión,</w:t>
+      </w:r>
+    </w:p>
+    <w:p>
+      <w:pPr>
+        <w:spacing w:after="0"/>
+        <w:jc w:val="both"/>
+        <w:rPr>
+          <w:rFonts w:eastAsiaTheme="minorEastAsia"/>
+        </w:rPr>
+      </w:pPr>
+    </w:p>
+    <w:p>
+      <w:pPr>
+        <w:spacing w:after="0"/>
+        <w:jc w:val="both"/>
+        <w:rPr>
+          <w:rFonts w:eastAsiaTheme="minorEastAsia"/>
+        </w:rPr>
+      </w:pPr>
+      <m:oMathPara>
+        <m:oMathParaPr>
+          <m:jc m:val="left"/>
+        </m:oMathParaPr>
+        <m:oMath>
+          <m:r>
+            <w:rPr>
+              <w:rFonts w:ascii="Cambria Math" w:eastAsiaTheme="minorEastAsia" w:hAnsi="Cambria Math"/>
+            </w:rPr>
+            <m:t>T</m:t>
+          </m:r>
+          <m:d>
+            <m:dPr>
+              <m:ctrlPr>
+                <w:rPr>
+                  <w:rFonts w:ascii="Cambria Math" w:eastAsiaTheme="minorEastAsia" w:hAnsi="Cambria Math"/>
+                  <w:i/>
+                </w:rPr>
+              </m:ctrlPr>
+            </m:dPr>
+            <m:e>
+              <m:r>
+                <w:rPr>
+                  <w:rFonts w:ascii="Cambria Math" w:eastAsiaTheme="minorEastAsia" w:hAnsi="Cambria Math"/>
+                </w:rPr>
+                <m:t>n</m:t>
+              </m:r>
+            </m:e>
+          </m:d>
+          <m:r>
+            <w:rPr>
+              <w:rFonts w:ascii="Cambria Math" w:eastAsiaTheme="minorEastAsia" w:hAnsi="Cambria Math"/>
+            </w:rPr>
+            <m:t>=O</m:t>
+          </m:r>
+          <m:d>
+            <m:dPr>
+              <m:ctrlPr>
+                <w:rPr>
+                  <w:rFonts w:ascii="Cambria Math" w:eastAsiaTheme="minorEastAsia" w:hAnsi="Cambria Math"/>
+                  <w:i/>
+                </w:rPr>
+              </m:ctrlPr>
+            </m:dPr>
+            <m:e>
+              <m:r>
+                <w:rPr>
+                  <w:rFonts w:ascii="Cambria Math" w:eastAsiaTheme="minorEastAsia" w:hAnsi="Cambria Math"/>
+                </w:rPr>
+                <m:t>n</m:t>
+              </m:r>
+            </m:e>
+          </m:d>
+          <m:r>
+            <w:rPr>
+              <w:rFonts w:ascii="Cambria Math" w:eastAsiaTheme="minorEastAsia" w:hAnsi="Cambria Math"/>
+            </w:rPr>
+            <m:t>+O</m:t>
+          </m:r>
+          <m:d>
+            <m:dPr>
+              <m:ctrlPr>
+                <w:rPr>
+                  <w:rFonts w:ascii="Cambria Math" w:eastAsiaTheme="minorEastAsia" w:hAnsi="Cambria Math"/>
+                  <w:i/>
+                </w:rPr>
+              </m:ctrlPr>
+            </m:dPr>
+            <m:e>
+              <m:sSup>
+                <m:sSupPr>
+                  <m:ctrlPr>
+                    <w:rPr>
+                      <w:rFonts w:ascii="Cambria Math" w:eastAsiaTheme="minorEastAsia" w:hAnsi="Cambria Math"/>
+                      <w:i/>
+                    </w:rPr>
+                  </m:ctrlPr>
+                </m:sSupPr>
+                <m:e>
+                  <m:r>
+                    <w:rPr>
+                      <w:rFonts w:ascii="Cambria Math" w:eastAsiaTheme="minorEastAsia" w:hAnsi="Cambria Math"/>
+                    </w:rPr>
+                    <m:t>n</m:t>
+                  </m:r>
+                </m:e>
+                <m:sup>
+                  <m:r>
+                    <w:rPr>
+                      <w:rFonts w:ascii="Cambria Math" w:eastAsiaTheme="minorEastAsia" w:hAnsi="Cambria Math"/>
+                    </w:rPr>
+                    <m:t>2</m:t>
+                  </m:r>
+                </m:sup>
+              </m:sSup>
+            </m:e>
+          </m:d>
+          <m:r>
+            <w:rPr>
+              <w:rFonts w:ascii="Cambria Math" w:eastAsiaTheme="minorEastAsia" w:hAnsi="Cambria Math"/>
+            </w:rPr>
+            <m:t>*6+O</m:t>
+          </m:r>
+          <m:d>
+            <m:dPr>
+              <m:ctrlPr>
+                <w:rPr>
+                  <w:rFonts w:ascii="Cambria Math" w:eastAsiaTheme="minorEastAsia" w:hAnsi="Cambria Math"/>
+                  <w:i/>
+                </w:rPr>
+              </m:ctrlPr>
+            </m:dPr>
+            <m:e>
+              <m:r>
+                <w:rPr>
+                  <w:rFonts w:ascii="Cambria Math" w:eastAsiaTheme="minorEastAsia" w:hAnsi="Cambria Math"/>
+                </w:rPr>
+                <m:t>n</m:t>
+              </m:r>
+            </m:e>
+          </m:d>
+          <m:r>
+            <w:rPr>
+              <w:rFonts w:ascii="Cambria Math" w:eastAsiaTheme="minorEastAsia" w:hAnsi="Cambria Math"/>
+            </w:rPr>
+            <m:t>=O(</m:t>
+          </m:r>
+          <m:sSup>
+            <m:sSupPr>
+              <m:ctrlPr>
+                <w:rPr>
+                  <w:rFonts w:ascii="Cambria Math" w:eastAsiaTheme="minorEastAsia" w:hAnsi="Cambria Math"/>
+                  <w:i/>
+                </w:rPr>
+              </m:ctrlPr>
+            </m:sSupPr>
+            <m:e>
+              <m:r>
+                <w:rPr>
+                  <w:rFonts w:ascii="Cambria Math" w:eastAsiaTheme="minorEastAsia" w:hAnsi="Cambria Math"/>
+                </w:rPr>
+                <m:t>n</m:t>
+              </m:r>
+            </m:e>
+            <m:sup>
+              <m:r>
+                <w:rPr>
+                  <w:rFonts w:ascii="Cambria Math" w:eastAsiaTheme="minorEastAsia" w:hAnsi="Cambria Math"/>
+                </w:rPr>
+                <m:t>2</m:t>
+              </m:r>
+            </m:sup>
+          </m:sSup>
+          <m:r>
+            <w:rPr>
+              <w:rFonts w:ascii="Cambria Math" w:eastAsiaTheme="minorEastAsia" w:hAnsi="Cambria Math"/>
+            </w:rPr>
+            <m:t>)</m:t>
+          </m:r>
+        </m:oMath>
+      </m:oMathPara>
+    </w:p>
+    <w:p>
+      <w:pPr>
+        <w:spacing w:after="0"/>
+        <w:jc w:val="both"/>
+        <w:rPr>
+          <w:rFonts w:eastAsiaTheme="minorEastAsia"/>
+        </w:rPr>
+      </w:pPr>
+    </w:p>
+    <w:p>
+      <w:pPr>
+        <w:spacing w:after="0"/>
+        <w:jc w:val="both"/>
+        <w:rPr>
+          <w:rFonts w:eastAsiaTheme="minorEastAsia"/>
+        </w:rPr>
+      </w:pPr>
+      <w:r>
+        <w:rPr>
+          <w:rFonts w:eastAsiaTheme="minorEastAsia"/>
+        </w:rPr>
+        <w:t>En términos del espacio, se crea el arreglo donde se retorna la respuesta exclusivamente. Entonces,</w:t>
+      </w:r>
+    </w:p>
+    <w:p>
+      <w:pPr>
+        <w:spacing w:after="0"/>
+        <w:jc w:val="both"/>
+        <w:rPr>
+          <w:rFonts w:eastAsiaTheme="minorEastAsia"/>
+        </w:rPr>
+      </w:pPr>
+      <m:oMathPara>
+        <m:oMathParaPr>
+          <m:jc m:val="left"/>
+        </m:oMathParaPr>
+        <m:oMath>
+          <m:r>
+            <w:rPr>
+              <w:rFonts w:ascii="Cambria Math" w:eastAsiaTheme="minorEastAsia" w:hAnsi="Cambria Math"/>
+            </w:rPr>
+            <m:t>S</m:t>
+          </m:r>
+          <m:d>
+            <m:dPr>
+              <m:ctrlPr>
+                <w:rPr>
+                  <w:rFonts w:ascii="Cambria Math" w:eastAsiaTheme="minorEastAsia" w:hAnsi="Cambria Math"/>
+                  <w:i/>
+                </w:rPr>
+              </m:ctrlPr>
+            </m:dPr>
+            <m:e>
+              <m:r>
+                <w:rPr>
+                  <w:rFonts w:ascii="Cambria Math" w:eastAsiaTheme="minorEastAsia" w:hAnsi="Cambria Math"/>
+                </w:rPr>
+                <m:t>n</m:t>
+              </m:r>
+            </m:e>
+          </m:d>
+          <m:r>
+            <w:rPr>
+              <w:rFonts w:ascii="Cambria Math" w:eastAsiaTheme="minorEastAsia" w:hAnsi="Cambria Math"/>
+            </w:rPr>
+            <m:t>=O(n)</m:t>
+          </m:r>
+        </m:oMath>
+      </m:oMathPara>
+    </w:p>
+    <w:p>
+      <w:pPr>
+        <w:spacing w:after="0"/>
+        <w:jc w:val="both"/>
+        <w:rPr>
+          <w:rFonts w:eastAsiaTheme="minorEastAsia"/>
+          <w:b/>
+        </w:rPr>
+      </w:pPr>
+      <w:r>
+        <w:rPr>
+          <w:rFonts w:eastAsiaTheme="minorEastAsia"/>
+          <w:b/>
+        </w:rPr>
+        <w:t>Comentarios finales</w:t>
+      </w:r>
+    </w:p>
+    <w:p>
+      <w:pPr>
+        <w:spacing w:after="0"/>
+        <w:jc w:val="both"/>
+        <w:rPr>
+          <w:rFonts w:eastAsiaTheme="minorEastAsia"/>
+          <w:b/>
+        </w:rPr>
+      </w:pPr>
+    </w:p>
+    <w:p>
+      <w:pPr>
+        <w:spacing w:after="0"/>
+        <w:jc w:val="both"/>
+        <w:rPr>
+          <w:rFonts w:eastAsiaTheme="minorEastAsia"/>
+        </w:rPr>
+      </w:pPr>
+      <w:r>
+        <w:rPr>
+          <w:rFonts w:eastAsiaTheme="minorEastAsia"/>
+        </w:rPr>
+        <w:t xml:space="preserve">Utilizando los casos de prueba suministrados en el documento y otros casos planteados por nosotros, nuestra solución demora tiempos satisfactorios en resolver el problema. </w:t>
+      </w:r>
+      <w:r>
+        <w:rPr>
+          <w:rFonts w:eastAsiaTheme="minorEastAsia"/>
+        </w:rPr>
+        <w:t>La decisión más importante que se tomo fue la de cual algoritmo usar para calcular el mcd de los pares de números. Se escogió el algoritmo de Euclides, utilizando divisiones en vez de restas, ya que permitía calcular al tiempo los valores que formaban la combinación lineal. No se logró encontrar una manera para reducir la cantidad de conjuntos que se debían revisar, excepto los eliminados por la propiedad conmutativa del mcd. Efectivamente lo que pesa en el costo temporal es la cantidad de subconjuntos a revisar y si existe una posibilidad de optimización debe estar en esa parte del algoritmo</w:t>
       </w:r>
       <w:bookmarkStart w:id="0" w:name="_GoBack"/>
       <w:bookmarkEnd w:id="0"/>
+      <w:r>
+        <w:rPr>
+          <w:rFonts w:eastAsiaTheme="minorEastAsia"/>
+        </w:rPr>
+        <w:t>.</w:t>
+      </w:r>
+    </w:p>
+    <w:p>
+      <w:pPr>
+        <w:spacing w:after="0"/>
+        <w:jc w:val="both"/>
+        <w:rPr>
+          <w:rFonts w:eastAsiaTheme="minorEastAsia"/>
+          <w:b/>
+        </w:rPr>
+      </w:pPr>
+      <w:r>
+        <w:rPr>
+          <w:rFonts w:eastAsiaTheme="minorEastAsia"/>
+          <w:b/>
+        </w:rPr>
+        <w:t>Referencias</w:t>
+      </w:r>
+    </w:p>
+    <w:p>
+      <w:pPr>
+        <w:spacing w:after="0"/>
+        <w:jc w:val="both"/>
+        <w:rPr>
+          <w:rFonts w:eastAsiaTheme="minorEastAsia"/>
+        </w:rPr>
+      </w:pPr>
+      <w:r>
+        <w:rPr>
+          <w:rFonts w:eastAsiaTheme="minorEastAsia"/>
+        </w:rPr>
+        <w:t>[1]</w:t>
+      </w:r>
+      <w:r>
+        <w:t xml:space="preserve"> </w:t>
+      </w:r>
+      <w:hyperlink r:id="rId5" w:history="1">
+        <w:r>
+          <w:rPr>
+            <w:rStyle w:val="Hyperlink"/>
+            <w:rFonts w:eastAsiaTheme="minorEastAsia"/>
+          </w:rPr>
+          <w:t>https://en.wikipedia.org/wiki/Euclidean_algorithm</w:t>
+        </w:r>
+      </w:hyperlink>
+    </w:p>
+    <w:p>
+      <w:pPr>
+        <w:spacing w:after="0"/>
+        <w:jc w:val="both"/>
+        <w:rPr>
+          <w:rFonts w:eastAsiaTheme="minorEastAsia"/>
+        </w:rPr>
+      </w:pPr>
     </w:p>
     <w:p>
       <w:pPr>
@@ -1675,6 +2473,17 @@
       <w:contextualSpacing/>
     </w:pPr>
   </w:style>
+  <w:style w:type="character" w:styleId="Hyperlink">
+    <w:name w:val="Hyperlink"/>
+    <w:basedOn w:val="DefaultParagraphFont"/>
+    <w:uiPriority w:val="99"/>
+    <w:unhideWhenUsed/>
+    <w:rsid w:val="00267F02"/>
+    <w:rPr>
+      <w:color w:val="0000FF" w:themeColor="hyperlink"/>
+      <w:u w:val="single"/>
+    </w:rPr>
+  </w:style>
 </w:styles>
 </file>
 

</xml_diff>